<commit_message>
aplikacje z bazami danych lista 6
</commit_message>
<xml_diff>
--- a/year 3/aplikacje z bazami danych/l6/opis projektu.docx
+++ b/year 3/aplikacje z bazami danych/l6/opis projektu.docx
@@ -5,6 +5,23 @@
     <w:p>
       <w:pPr>
         <w:rPr>
+          <w:sz w:val="24"/>
+          <w:szCs w:val="24"/>
+          <w:lang w:val="pl-PL"/>
+        </w:rPr>
+      </w:pPr>
+      <w:r>
+        <w:rPr>
+          <w:sz w:val="24"/>
+          <w:szCs w:val="24"/>
+          <w:lang w:val="pl-PL"/>
+        </w:rPr>
+        <w:t>Konrad Kasprzyk</w:t>
+      </w:r>
+    </w:p>
+    <w:p>
+      <w:pPr>
+        <w:rPr>
           <w:sz w:val="44"/>
           <w:szCs w:val="44"/>
           <w:lang w:val="pl-PL"/>
@@ -118,7 +135,25 @@
         <w:rPr>
           <w:lang w:val="pl-PL"/>
         </w:rPr>
-        <w:t>, adres)</w:t>
+        <w:t>, adres</w:t>
+      </w:r>
+      <w:r>
+        <w:rPr>
+          <w:lang w:val="pl-PL"/>
+        </w:rPr>
+        <w:t>, wartość przesyłki</w:t>
+      </w:r>
+      <w:r>
+        <w:rPr>
+          <w:lang w:val="pl-PL"/>
+        </w:rPr>
+        <w:t>, data przyjęcia, data dostarczenia</w:t>
+      </w:r>
+      <w:r>
+        <w:rPr>
+          <w:lang w:val="pl-PL"/>
+        </w:rPr>
+        <w:t>)</w:t>
       </w:r>
     </w:p>
     <w:p>
@@ -228,25 +263,13 @@
         <w:rPr>
           <w:lang w:val="pl-PL"/>
         </w:rPr>
-        <w:t xml:space="preserve">, </w:t>
-      </w:r>
-      <w:r>
-        <w:rPr>
-          <w:lang w:val="pl-PL"/>
-        </w:rPr>
-        <w:t xml:space="preserve">pobrana </w:t>
-      </w:r>
-      <w:r>
-        <w:rPr>
-          <w:lang w:val="pl-PL"/>
-        </w:rPr>
-        <w:t>ilość</w:t>
-      </w:r>
-      <w:r>
-        <w:rPr>
-          <w:lang w:val="pl-PL"/>
-        </w:rPr>
-        <w:t>, zlecona ilość</w:t>
+        <w:t>, ilość</w:t>
+      </w:r>
+      <w:r>
+        <w:rPr>
+          <w:lang w:val="pl-PL"/>
+        </w:rPr>
+        <w:t>, data pobrania</w:t>
       </w:r>
       <w:r>
         <w:rPr>
@@ -467,7 +490,77 @@
         <w:rPr>
           <w:lang w:val="pl-PL"/>
         </w:rPr>
-        <w:t>. Przykładowe rodzaje dostawy:  standard, express, ekonomiczny.</w:t>
+        <w:t xml:space="preserve">. Przykładowe rodzaje dostawy:  standard, </w:t>
+      </w:r>
+      <w:proofErr w:type="spellStart"/>
+      <w:r>
+        <w:rPr>
+          <w:lang w:val="pl-PL"/>
+        </w:rPr>
+        <w:t>express</w:t>
+      </w:r>
+      <w:proofErr w:type="spellEnd"/>
+      <w:r>
+        <w:rPr>
+          <w:lang w:val="pl-PL"/>
+        </w:rPr>
+        <w:t>, ekonomiczny.</w:t>
+      </w:r>
+    </w:p>
+    <w:p>
+      <w:pPr>
+        <w:rPr>
+          <w:lang w:val="pl-PL"/>
+        </w:rPr>
+      </w:pPr>
+      <w:r>
+        <w:rPr>
+          <w:lang w:val="pl-PL"/>
+        </w:rPr>
+        <w:t>- Zwrot (id, id przesyłki, kwota,</w:t>
+      </w:r>
+      <w:r>
+        <w:rPr>
+          <w:lang w:val="pl-PL"/>
+        </w:rPr>
+        <w:t xml:space="preserve"> data zwrotu,</w:t>
+      </w:r>
+      <w:r>
+        <w:rPr>
+          <w:lang w:val="pl-PL"/>
+        </w:rPr>
+        <w:t xml:space="preserve"> opis)</w:t>
+      </w:r>
+    </w:p>
+    <w:p>
+      <w:pPr>
+        <w:rPr>
+          <w:lang w:val="pl-PL"/>
+        </w:rPr>
+      </w:pPr>
+      <w:r>
+        <w:rPr>
+          <w:lang w:val="pl-PL"/>
+        </w:rPr>
+        <w:t>Przechowuje informacje o zwrotach</w:t>
+      </w:r>
+      <w:r>
+        <w:rPr>
+          <w:lang w:val="pl-PL"/>
+        </w:rPr>
+        <w:t xml:space="preserve"> pieniędzy</w:t>
+      </w:r>
+      <w:r>
+        <w:rPr>
+          <w:lang w:val="pl-PL"/>
+        </w:rPr>
+        <w:t>. Opis jest wyjaśnieniem, dlaczego powstał zwrot.</w:t>
+      </w:r>
+      <w:r>
+        <w:rPr>
+          <w:lang w:val="pl-PL"/>
+        </w:rPr>
+        <w:t xml:space="preserve"> Dotyczy zwrotów pieniędzy spowodowanych jedynie przez dostawę. Przykłady: uszkodzenie towaru podczas transportu.</w:t>
       </w:r>
     </w:p>
     <w:p>
@@ -491,6 +584,7 @@
           <w:szCs w:val="28"/>
           <w:lang w:val="pl-PL"/>
         </w:rPr>
+        <w:lastRenderedPageBreak/>
         <w:t>Funkcjonalności aplikacji:</w:t>
       </w:r>
     </w:p>
@@ -517,6 +611,19 @@
         <w:rPr>
           <w:lang w:val="pl-PL"/>
         </w:rPr>
+        <w:t>- Zmiana statusu zamówienia.</w:t>
+      </w:r>
+    </w:p>
+    <w:p>
+      <w:pPr>
+        <w:rPr>
+          <w:lang w:val="pl-PL"/>
+        </w:rPr>
+      </w:pPr>
+      <w:r>
+        <w:rPr>
+          <w:lang w:val="pl-PL"/>
+        </w:rPr>
         <w:t>-</w:t>
       </w:r>
       <w:r>
@@ -542,7 +649,25 @@
         <w:rPr>
           <w:lang w:val="pl-PL"/>
         </w:rPr>
-        <w:t>- Możliwość zmiany statusu przesyłki</w:t>
+        <w:t>- Udostępnienie rodzaj</w:t>
+      </w:r>
+      <w:r>
+        <w:rPr>
+          <w:lang w:val="pl-PL"/>
+        </w:rPr>
+        <w:t>ów</w:t>
+      </w:r>
+      <w:r>
+        <w:rPr>
+          <w:lang w:val="pl-PL"/>
+        </w:rPr>
+        <w:t xml:space="preserve"> dostaw</w:t>
+      </w:r>
+      <w:r>
+        <w:rPr>
+          <w:lang w:val="pl-PL"/>
+        </w:rPr>
+        <w:t xml:space="preserve"> i cennika</w:t>
       </w:r>
       <w:r>
         <w:rPr>
@@ -561,8 +686,52 @@
         <w:rPr>
           <w:lang w:val="pl-PL"/>
         </w:rPr>
-        <w:t>- Udostępnienie rodzaju dostawy i ceny za dany rodzaj dostawy.</w:t>
-      </w:r>
+        <w:t xml:space="preserve">- </w:t>
+      </w:r>
+      <w:r>
+        <w:rPr>
+          <w:lang w:val="pl-PL"/>
+        </w:rPr>
+        <w:t>Zwrot pieniędzy przy niepowodzeniu dostawy</w:t>
+      </w:r>
+      <w:r>
+        <w:rPr>
+          <w:lang w:val="pl-PL"/>
+        </w:rPr>
+        <w:t>.</w:t>
+      </w:r>
+    </w:p>
+    <w:p>
+      <w:pPr>
+        <w:rPr>
+          <w:lang w:val="pl-PL"/>
+        </w:rPr>
+      </w:pPr>
+      <w:r>
+        <w:rPr>
+          <w:lang w:val="pl-PL"/>
+        </w:rPr>
+        <w:t>- Archiwizacja zamówień</w:t>
+      </w:r>
+      <w:r>
+        <w:rPr>
+          <w:lang w:val="pl-PL"/>
+        </w:rPr>
+        <w:t xml:space="preserve"> i zwrotów</w:t>
+      </w:r>
+      <w:r>
+        <w:rPr>
+          <w:lang w:val="pl-PL"/>
+        </w:rPr>
+        <w:t>.</w:t>
+      </w:r>
+    </w:p>
+    <w:p>
+      <w:pPr>
+        <w:rPr>
+          <w:lang w:val="pl-PL"/>
+        </w:rPr>
+      </w:pPr>
     </w:p>
     <w:p>
       <w:pPr>
@@ -572,29 +741,20 @@
           <w:lang w:val="pl-PL"/>
         </w:rPr>
       </w:pPr>
-    </w:p>
-    <w:p>
-      <w:pPr>
+      <w:r>
         <w:rPr>
           <w:sz w:val="28"/>
           <w:szCs w:val="28"/>
           <w:lang w:val="pl-PL"/>
         </w:rPr>
-      </w:pPr>
+        <w:t>Sposób integracji z innymi aplikacjami</w:t>
+      </w:r>
       <w:r>
         <w:rPr>
           <w:sz w:val="28"/>
           <w:szCs w:val="28"/>
           <w:lang w:val="pl-PL"/>
         </w:rPr>
-        <w:t>Sposób integracji z innymi aplikacjami</w:t>
-      </w:r>
-      <w:r>
-        <w:rPr>
-          <w:sz w:val="28"/>
-          <w:szCs w:val="28"/>
-          <w:lang w:val="pl-PL"/>
-        </w:rPr>
         <w:t>:</w:t>
       </w:r>
     </w:p>
@@ -634,432 +794,6 @@
         </w:rPr>
         <w:t>.</w:t>
       </w:r>
-    </w:p>
-    <w:p>
-      <w:pPr>
-        <w:rPr>
-          <w:lang w:val="pl-PL"/>
-        </w:rPr>
-      </w:pPr>
-    </w:p>
-    <w:p>
-      <w:pPr>
-        <w:rPr>
-          <w:lang w:val="pl-PL"/>
-        </w:rPr>
-      </w:pPr>
-    </w:p>
-    <w:p>
-      <w:pPr>
-        <w:rPr>
-          <w:sz w:val="44"/>
-          <w:szCs w:val="44"/>
-          <w:lang w:val="pl-PL"/>
-        </w:rPr>
-      </w:pPr>
-      <w:r>
-        <w:rPr>
-          <w:noProof/>
-          <w:lang w:eastAsia="en-GB"/>
-        </w:rPr>
-        <w:drawing>
-          <wp:inline distT="0" distB="0" distL="0" distR="0">
-            <wp:extent cx="5828306" cy="6321287"/>
-            <wp:effectExtent l="0" t="0" r="0" b="0"/>
-            <wp:docPr id="7" name="Obraz 7" descr="C:\Users\299243\AppData\Local\Microsoft\Windows\INetCache\Content.Word\diagram nowy.png"/>
-            <wp:cNvGraphicFramePr>
-              <a:graphicFrameLocks xmlns:a="http://schemas.openxmlformats.org/drawingml/2006/main" noChangeAspect="1"/>
-            </wp:cNvGraphicFramePr>
-            <a:graphic xmlns:a="http://schemas.openxmlformats.org/drawingml/2006/main">
-              <a:graphicData uri="http://schemas.openxmlformats.org/drawingml/2006/picture">
-                <pic:pic xmlns:pic="http://schemas.openxmlformats.org/drawingml/2006/picture">
-                  <pic:nvPicPr>
-                    <pic:cNvPr id="0" name="Picture 7" descr="C:\Users\299243\AppData\Local\Microsoft\Windows\INetCache\Content.Word\diagram nowy.png"/>
-                    <pic:cNvPicPr>
-                      <a:picLocks noChangeAspect="1" noChangeArrowheads="1"/>
-                    </pic:cNvPicPr>
-                  </pic:nvPicPr>
-                  <pic:blipFill>
-                    <a:blip r:embed="rId4" cstate="print"/>
-                    <a:srcRect/>
-                    <a:stretch>
-                      <a:fillRect/>
-                    </a:stretch>
-                  </pic:blipFill>
-                  <pic:spPr bwMode="auto">
-                    <a:xfrm>
-                      <a:off x="0" y="0"/>
-                      <a:ext cx="5828530" cy="6321530"/>
-                    </a:xfrm>
-                    <a:prstGeom prst="rect">
-                      <a:avLst/>
-                    </a:prstGeom>
-                    <a:noFill/>
-                    <a:ln w="9525">
-                      <a:noFill/>
-                      <a:miter lim="800000"/>
-                      <a:headEnd/>
-                      <a:tailEnd/>
-                    </a:ln>
-                  </pic:spPr>
-                </pic:pic>
-              </a:graphicData>
-            </a:graphic>
-          </wp:inline>
-        </w:drawing>
-      </w:r>
-    </w:p>
-    <w:p>
-      <w:pPr>
-        <w:rPr>
-          <w:sz w:val="44"/>
-          <w:szCs w:val="44"/>
-          <w:lang w:val="pl-PL"/>
-        </w:rPr>
-      </w:pPr>
-    </w:p>
-    <w:p>
-      <w:pPr>
-        <w:rPr>
-          <w:sz w:val="44"/>
-          <w:szCs w:val="44"/>
-          <w:lang w:val="pl-PL"/>
-        </w:rPr>
-      </w:pPr>
-    </w:p>
-    <w:p>
-      <w:pPr>
-        <w:rPr>
-          <w:sz w:val="44"/>
-          <w:szCs w:val="44"/>
-          <w:lang w:val="pl-PL"/>
-        </w:rPr>
-      </w:pPr>
-    </w:p>
-    <w:p>
-      <w:pPr>
-        <w:rPr>
-          <w:sz w:val="44"/>
-          <w:szCs w:val="44"/>
-          <w:lang w:val="pl-PL"/>
-        </w:rPr>
-      </w:pPr>
-    </w:p>
-    <w:p>
-      <w:pPr>
-        <w:rPr>
-          <w:sz w:val="44"/>
-          <w:szCs w:val="44"/>
-          <w:lang w:val="pl-PL"/>
-        </w:rPr>
-      </w:pPr>
-    </w:p>
-    <w:p>
-      <w:pPr>
-        <w:rPr>
-          <w:sz w:val="44"/>
-          <w:szCs w:val="44"/>
-          <w:lang w:val="pl-PL"/>
-        </w:rPr>
-      </w:pPr>
-      <w:r>
-        <w:rPr>
-          <w:sz w:val="44"/>
-          <w:szCs w:val="44"/>
-          <w:lang w:val="pl-PL"/>
-        </w:rPr>
-        <w:t>Magazyn</w:t>
-      </w:r>
-      <w:r>
-        <w:rPr>
-          <w:sz w:val="44"/>
-          <w:szCs w:val="44"/>
-          <w:lang w:val="pl-PL"/>
-        </w:rPr>
-        <w:t xml:space="preserve"> – uproszczona wersja</w:t>
-      </w:r>
-      <w:r>
-        <w:rPr>
-          <w:sz w:val="44"/>
-          <w:szCs w:val="44"/>
-          <w:lang w:val="pl-PL"/>
-        </w:rPr>
-        <w:t>:</w:t>
-      </w:r>
-    </w:p>
-    <w:p>
-      <w:pPr>
-        <w:rPr>
-          <w:sz w:val="28"/>
-          <w:szCs w:val="28"/>
-          <w:lang w:val="pl-PL"/>
-        </w:rPr>
-      </w:pPr>
-      <w:r>
-        <w:rPr>
-          <w:sz w:val="28"/>
-          <w:szCs w:val="28"/>
-          <w:lang w:val="pl-PL"/>
-        </w:rPr>
-        <w:t>Główne encje biznesowe:</w:t>
-      </w:r>
-    </w:p>
-    <w:p>
-      <w:pPr>
-        <w:rPr>
-          <w:lang w:val="pl-PL"/>
-        </w:rPr>
-      </w:pPr>
-      <w:r>
-        <w:rPr>
-          <w:lang w:val="pl-PL"/>
-        </w:rPr>
-        <w:t>- Stan (id, nazwa produktu, ilość, maksymalna ilość)</w:t>
-      </w:r>
-    </w:p>
-    <w:p>
-      <w:pPr>
-        <w:rPr>
-          <w:lang w:val="pl-PL"/>
-        </w:rPr>
-      </w:pPr>
-      <w:r>
-        <w:rPr>
-          <w:lang w:val="pl-PL"/>
-        </w:rPr>
-        <w:t>Zawiera informacje o stanie magazynu dla każdego produktu</w:t>
-      </w:r>
-      <w:r>
-        <w:rPr>
-          <w:lang w:val="pl-PL"/>
-        </w:rPr>
-        <w:t>.</w:t>
-      </w:r>
-    </w:p>
-    <w:p>
-      <w:pPr>
-        <w:rPr>
-          <w:lang w:val="pl-PL"/>
-        </w:rPr>
-      </w:pPr>
-      <w:r>
-        <w:rPr>
-          <w:lang w:val="pl-PL"/>
-        </w:rPr>
-        <w:t>- Wydanie</w:t>
-      </w:r>
-      <w:r>
-        <w:rPr>
-          <w:lang w:val="pl-PL"/>
-        </w:rPr>
-        <w:t xml:space="preserve"> (id, id zlecenia, id produktu, ilość)</w:t>
-      </w:r>
-    </w:p>
-    <w:p>
-      <w:pPr>
-        <w:rPr>
-          <w:lang w:val="pl-PL"/>
-        </w:rPr>
-      </w:pPr>
-      <w:r>
-        <w:rPr>
-          <w:lang w:val="pl-PL"/>
-        </w:rPr>
-        <w:t>Przechowuje dane o wydanych produktach. Id produktu nawiązuje do encji Stan. Id zlecenia jest ustalane przez pobierającego towar</w:t>
-      </w:r>
-      <w:r>
-        <w:rPr>
-          <w:lang w:val="pl-PL"/>
-        </w:rPr>
-        <w:t>.</w:t>
-      </w:r>
-      <w:r>
-        <w:rPr>
-          <w:lang w:val="pl-PL"/>
-        </w:rPr>
-        <w:t xml:space="preserve"> </w:t>
-      </w:r>
-      <w:r>
-        <w:rPr>
-          <w:lang w:val="pl-PL"/>
-        </w:rPr>
-        <w:t>W</w:t>
-      </w:r>
-      <w:r>
-        <w:rPr>
-          <w:lang w:val="pl-PL"/>
-        </w:rPr>
-        <w:t>ymagana unikalność id</w:t>
-      </w:r>
-      <w:r>
-        <w:rPr>
-          <w:lang w:val="pl-PL"/>
-        </w:rPr>
-        <w:t xml:space="preserve"> zlecenia, możliwość wygenerowania unikalnego id zlecenia</w:t>
-      </w:r>
-      <w:r>
-        <w:rPr>
-          <w:lang w:val="pl-PL"/>
-        </w:rPr>
-        <w:t>.</w:t>
-      </w:r>
-    </w:p>
-    <w:p>
-      <w:pPr>
-        <w:rPr>
-          <w:lang w:val="pl-PL"/>
-        </w:rPr>
-      </w:pPr>
-    </w:p>
-    <w:p>
-      <w:pPr>
-        <w:rPr>
-          <w:sz w:val="28"/>
-          <w:szCs w:val="28"/>
-          <w:lang w:val="pl-PL"/>
-        </w:rPr>
-      </w:pPr>
-      <w:r>
-        <w:rPr>
-          <w:sz w:val="28"/>
-          <w:szCs w:val="28"/>
-          <w:lang w:val="pl-PL"/>
-        </w:rPr>
-        <w:t>Funkcjonalności aplikacji:</w:t>
-      </w:r>
-    </w:p>
-    <w:p>
-      <w:pPr>
-        <w:rPr>
-          <w:lang w:val="pl-PL"/>
-        </w:rPr>
-      </w:pPr>
-      <w:r>
-        <w:rPr>
-          <w:lang w:val="pl-PL"/>
-        </w:rPr>
-        <w:t>- Wydawanie towarów</w:t>
-      </w:r>
-    </w:p>
-    <w:p>
-      <w:pPr>
-        <w:rPr>
-          <w:lang w:val="pl-PL"/>
-        </w:rPr>
-      </w:pPr>
-      <w:r>
-        <w:rPr>
-          <w:lang w:val="pl-PL"/>
-        </w:rPr>
-        <w:t xml:space="preserve">- Udostępnianie </w:t>
-      </w:r>
-      <w:r>
-        <w:rPr>
-          <w:lang w:val="pl-PL"/>
-        </w:rPr>
-        <w:t>stanu magazynu (ilość dostępnych towarów)</w:t>
-      </w:r>
-    </w:p>
-    <w:p>
-      <w:pPr>
-        <w:rPr>
-          <w:lang w:val="pl-PL"/>
-        </w:rPr>
-      </w:pPr>
-      <w:r>
-        <w:rPr>
-          <w:lang w:val="pl-PL"/>
-        </w:rPr>
-        <w:t>- Uzupełnianie magazynu</w:t>
-      </w:r>
-    </w:p>
-    <w:p>
-      <w:pPr>
-        <w:rPr>
-          <w:lang w:val="pl-PL"/>
-        </w:rPr>
-      </w:pPr>
-    </w:p>
-    <w:p>
-      <w:pPr>
-        <w:rPr>
-          <w:sz w:val="28"/>
-          <w:szCs w:val="28"/>
-          <w:lang w:val="pl-PL"/>
-        </w:rPr>
-      </w:pPr>
-      <w:r>
-        <w:rPr>
-          <w:sz w:val="28"/>
-          <w:szCs w:val="28"/>
-          <w:lang w:val="pl-PL"/>
-        </w:rPr>
-        <w:t>Sposób integracji z innymi aplikacjami</w:t>
-      </w:r>
-      <w:r>
-        <w:rPr>
-          <w:sz w:val="28"/>
-          <w:szCs w:val="28"/>
-          <w:lang w:val="pl-PL"/>
-        </w:rPr>
-        <w:t>:</w:t>
-      </w:r>
-    </w:p>
-    <w:p>
-      <w:pPr>
-        <w:rPr>
-          <w:lang w:val="pl-PL"/>
-        </w:rPr>
-      </w:pPr>
-      <w:r>
-        <w:rPr>
-          <w:lang w:val="pl-PL"/>
-        </w:rPr>
-        <w:t>Aplikacja będzie udostępniała REST A</w:t>
-      </w:r>
-      <w:r>
-        <w:rPr>
-          <w:lang w:val="pl-PL"/>
-        </w:rPr>
-        <w:t>PI. Tym sposobem będzie możliwy odbiór produktów</w:t>
-      </w:r>
-      <w:r>
-        <w:rPr>
-          <w:lang w:val="pl-PL"/>
-        </w:rPr>
-        <w:t xml:space="preserve"> (POST), podgląd </w:t>
-      </w:r>
-      <w:r>
-        <w:rPr>
-          <w:lang w:val="pl-PL"/>
-        </w:rPr>
-        <w:t xml:space="preserve">stanu magazynu </w:t>
-      </w:r>
-      <w:r>
-        <w:rPr>
-          <w:lang w:val="pl-PL"/>
-        </w:rPr>
-        <w:t>(GET)</w:t>
-      </w:r>
-      <w:r>
-        <w:rPr>
-          <w:lang w:val="pl-PL"/>
-        </w:rPr>
-        <w:t xml:space="preserve"> i uzupełnienie magazynu (PATCH)</w:t>
-      </w:r>
-      <w:r>
-        <w:rPr>
-          <w:lang w:val="pl-PL"/>
-        </w:rPr>
-        <w:t>.</w:t>
-      </w:r>
-    </w:p>
-    <w:p>
-      <w:pPr>
-        <w:rPr>
-          <w:lang w:val="pl-PL"/>
-        </w:rPr>
-      </w:pPr>
     </w:p>
     <w:p>
       <w:pPr>
@@ -1092,14 +826,14 @@
             <v:path o:extrusionok="f" gradientshapeok="t" o:connecttype="rect"/>
             <o:lock v:ext="edit" aspectratio="t"/>
           </v:shapetype>
-          <v:shape id="_x0000_i1025" type="#_x0000_t75" style="width:283pt;height:587.25pt">
-            <v:imagedata r:id="rId5" o:title="diagram5"/>
+          <v:shape id="_x0000_i1025" type="#_x0000_t75" style="width:715pt;height:446.4pt">
+            <v:imagedata r:id="rId4" o:title="diagram (3)"/>
           </v:shape>
         </w:pict>
       </w:r>
     </w:p>
     <w:sectPr>
-      <w:pgSz w:w="11906" w:h="16838"/>
+      <w:pgSz w:w="16838" w:h="11906" w:orient="landscape"/>
       <w:pgMar w:top="1440" w:right="1440" w:bottom="1440" w:left="1440" w:header="708" w:footer="708" w:gutter="0"/>
       <w:cols w:space="708"/>
       <w:docGrid w:linePitch="360"/>

</xml_diff>

<commit_message>
aplikacje z bazami danych update listy 7
</commit_message>
<xml_diff>
--- a/year 3/aplikacje z bazami danych/l6/opis projektu.docx
+++ b/year 3/aplikacje z bazami danych/l6/opis projektu.docx
@@ -501,6 +501,24 @@
         <w:rPr>
           <w:lang w:val="pl-PL"/>
         </w:rPr>
+        <w:t xml:space="preserve">, </w:t>
+      </w:r>
+      <w:r>
+        <w:rPr>
+          <w:lang w:val="pl-PL"/>
+        </w:rPr>
+        <w:t xml:space="preserve"> </w:t>
+      </w:r>
+      <w:r>
+        <w:rPr>
+          <w:lang w:val="pl-PL"/>
+        </w:rPr>
+        <w:t>czas dostawy</w:t>
+      </w:r>
+      <w:r>
+        <w:rPr>
+          <w:lang w:val="pl-PL"/>
+        </w:rPr>
         <w:t>)</w:t>
       </w:r>
     </w:p>
@@ -577,7 +595,19 @@
         <w:rPr>
           <w:lang w:val="pl-PL"/>
         </w:rPr>
-        <w:t xml:space="preserve"> opis)</w:t>
+        <w:t xml:space="preserve"> opis</w:t>
+      </w:r>
+      <w:r>
+        <w:rPr>
+          <w:lang w:val="pl-PL"/>
+        </w:rPr>
+        <w:t>, czy zaakceptowane</w:t>
+      </w:r>
+      <w:r>
+        <w:rPr>
+          <w:lang w:val="pl-PL"/>
+        </w:rPr>
+        <w:t>)</w:t>
       </w:r>
     </w:p>
     <w:p>
@@ -609,6 +639,12 @@
           <w:lang w:val="pl-PL"/>
         </w:rPr>
         <w:t xml:space="preserve"> Dotyczy zwrotów pieniędzy spowodowanych jedynie przez dostawę. Przykłady: uszkodzenie towaru podczas transportu.</w:t>
+      </w:r>
+      <w:r>
+        <w:rPr>
+          <w:lang w:val="pl-PL"/>
+        </w:rPr>
+        <w:t xml:space="preserve"> Zwrot powstaje przez transport w wyniku niepowodzenia dostawy i zostaje zaakceptowany przez zarządzanie.</w:t>
       </w:r>
     </w:p>
     <w:p>
@@ -632,7 +668,6 @@
           <w:szCs w:val="28"/>
           <w:lang w:val="pl-PL"/>
         </w:rPr>
-        <w:lastRenderedPageBreak/>
         <w:t>Funkcjonalności aplikacji:</w:t>
       </w:r>
     </w:p>
@@ -722,6 +757,19 @@
           <w:lang w:val="pl-PL"/>
         </w:rPr>
         <w:t>.</w:t>
+      </w:r>
+    </w:p>
+    <w:p>
+      <w:pPr>
+        <w:rPr>
+          <w:lang w:val="pl-PL"/>
+        </w:rPr>
+      </w:pPr>
+      <w:r>
+        <w:rPr>
+          <w:lang w:val="pl-PL"/>
+        </w:rPr>
+        <w:t>- Modyfikacja rodzajów dostaw i cennika.</w:t>
       </w:r>
     </w:p>
     <w:p>

</xml_diff>